<commit_message>
nog niet af zo afgedrukt
</commit_message>
<xml_diff>
--- a/items/Documentatie_Project.docx
+++ b/items/Documentatie_Project.docx
@@ -2146,18 +2146,21 @@
     <w:p>
       <w:pPr>
         <w:pStyle w:val="Kop3"/>
-        <w:rPr>
-          <w:highlight w:val="green"/>
-        </w:rPr>
-      </w:pPr>
-      <w:r>
-        <w:rPr>
-          <w:highlight w:val="magenta"/>
-        </w:rPr>
+      </w:pPr>
+      <w:r>
         <w:t>Jannes Lauwers</w:t>
       </w:r>
     </w:p>
-    <w:p/>
+    <w:p>
+      <w:pPr>
+        <w:pStyle w:val="Kop3"/>
+        <w:numPr>
+          <w:ilvl w:val="0"/>
+          <w:numId w:val="0"/>
+        </w:numPr>
+        <w:ind w:left="1021"/>
+      </w:pPr>
+    </w:p>
     <w:p>
       <w:pPr>
         <w:pStyle w:val="Kop1"/>
@@ -2463,18 +2466,14 @@
       <w:r>
         <w:t>Onze navigatie balk is een van onze grootste realisaties. Daarnaast zijn we ook trots op het feit dat we een goede responsieve website hebben gemaakt.</w:t>
       </w:r>
-    </w:p>
-    <w:p>
-      <w:pPr>
-        <w:ind w:left="708"/>
-      </w:pPr>
-      <w:r>
-        <w:rPr>
-          <w:highlight w:val="magenta"/>
-        </w:rPr>
-        <w:t>Nog 1 realisatie</w:t>
-      </w:r>
-    </w:p>
+      <w:r>
+        <w:t xml:space="preserve"> </w:t>
+      </w:r>
+      <w:r>
+        <w:t>ook een grote realisatie is het feit dat we verschillende dingen die we in de klas hebben gezien, geïntegreerd hebben in dit project.</w:t>
+      </w:r>
+    </w:p>
+    <w:p/>
     <w:p>
       <w:pPr>
         <w:pStyle w:val="Kop2"/>
@@ -2660,21 +2659,26 @@
     <w:p>
       <w:pPr>
         <w:pStyle w:val="Kop2"/>
-        <w:rPr>
-          <w:highlight w:val="magenta"/>
-        </w:rPr>
       </w:pPr>
       <w:bookmarkStart w:id="16" w:name="_Toc449602287"/>
       <w:r>
-        <w:rPr>
-          <w:highlight w:val="magenta"/>
-        </w:rPr>
         <w:lastRenderedPageBreak/>
         <w:t>Screening site voor toegankelijkheid</w:t>
       </w:r>
       <w:bookmarkEnd w:id="16"/>
     </w:p>
     <w:p>
+      <w:r>
+        <w:t>Onze video’s hebben transcripties om te zorgen dat deze video’s duidelijker waren.</w:t>
+      </w:r>
+    </w:p>
+    <w:p>
+      <w:r>
+        <w:t>We hebben duidelijke kleurenschema’s gekozen zodat de inhoud zichtbaar is voor slechtziende.</w:t>
+      </w:r>
+    </w:p>
+    <w:p/>
+    <w:p>
       <w:pPr>
         <w:pStyle w:val="Kop1"/>
       </w:pPr>
@@ -2692,6 +2696,391 @@
       <w:r>
         <w:t>Laura de groof</w:t>
       </w:r>
+    </w:p>
+    <w:tbl>
+      <w:tblPr>
+        <w:tblStyle w:val="Tabelraster"/>
+        <w:tblW w:w="0" w:type="auto"/>
+        <w:tblLook w:val="04A0" w:firstRow="1" w:lastRow="0" w:firstColumn="1" w:lastColumn="0" w:noHBand="0" w:noVBand="1"/>
+      </w:tblPr>
+      <w:tblGrid>
+        <w:gridCol w:w="5240"/>
+        <w:gridCol w:w="2914"/>
+      </w:tblGrid>
+      <w:tr>
+        <w:tc>
+          <w:tcPr>
+            <w:tcW w:w="5240" w:type="dxa"/>
+          </w:tcPr>
+          <w:p>
+            <w:r>
+              <w:t xml:space="preserve">Eis </w:t>
+            </w:r>
+          </w:p>
+        </w:tc>
+        <w:tc>
+          <w:tcPr>
+            <w:tcW w:w="2914" w:type="dxa"/>
+          </w:tcPr>
+          <w:p>
+            <w:r>
+              <w:t xml:space="preserve">Waar </w:t>
+            </w:r>
+            <w:r>
+              <w:t>geïmplementeerd</w:t>
+            </w:r>
+          </w:p>
+        </w:tc>
+      </w:tr>
+      <w:tr>
+        <w:tc>
+          <w:tcPr>
+            <w:tcW w:w="5240" w:type="dxa"/>
+          </w:tcPr>
+          <w:p>
+            <w:r>
+              <w:t>Duidelijke verschillen breekpunten</w:t>
+            </w:r>
+          </w:p>
+        </w:tc>
+        <w:tc>
+          <w:tcPr>
+            <w:tcW w:w="2914" w:type="dxa"/>
+          </w:tcPr>
+          <w:p>
+            <w:r>
+              <w:t xml:space="preserve">Op beide </w:t>
+            </w:r>
+            <w:r>
+              <w:t>pagina’s</w:t>
+            </w:r>
+          </w:p>
+        </w:tc>
+      </w:tr>
+      <w:tr>
+        <w:tc>
+          <w:tcPr>
+            <w:tcW w:w="5240" w:type="dxa"/>
+          </w:tcPr>
+          <w:p>
+            <w:r>
+              <w:t xml:space="preserve">CSS3 </w:t>
+            </w:r>
+            <w:proofErr w:type="spellStart"/>
+            <w:r>
+              <w:t>Transform</w:t>
+            </w:r>
+            <w:proofErr w:type="spellEnd"/>
+          </w:p>
+        </w:tc>
+        <w:tc>
+          <w:tcPr>
+            <w:tcW w:w="2914" w:type="dxa"/>
+          </w:tcPr>
+          <w:p>
+            <w:r>
+              <w:t>Op de preventiepagina in mijn animatie en</w:t>
+            </w:r>
+            <w:r>
+              <w:t xml:space="preserve"> in</w:t>
+            </w:r>
+            <w:r>
+              <w:t xml:space="preserve"> mijn transitie om dingen te laten draaien.</w:t>
+            </w:r>
+          </w:p>
+        </w:tc>
+      </w:tr>
+      <w:tr>
+        <w:tc>
+          <w:tcPr>
+            <w:tcW w:w="5240" w:type="dxa"/>
+          </w:tcPr>
+          <w:p>
+            <w:r>
+              <w:t xml:space="preserve">CSS3 </w:t>
+            </w:r>
+            <w:proofErr w:type="spellStart"/>
+            <w:r>
+              <w:t>Transition</w:t>
+            </w:r>
+            <w:proofErr w:type="spellEnd"/>
+          </w:p>
+        </w:tc>
+        <w:tc>
+          <w:tcPr>
+            <w:tcW w:w="2914" w:type="dxa"/>
+          </w:tcPr>
+          <w:p>
+            <w:r>
+              <w:t>Op de preventiepagina voor het vinkje</w:t>
+            </w:r>
+            <w:r>
+              <w:t>.</w:t>
+            </w:r>
+          </w:p>
+        </w:tc>
+      </w:tr>
+      <w:tr>
+        <w:tc>
+          <w:tcPr>
+            <w:tcW w:w="5240" w:type="dxa"/>
+          </w:tcPr>
+          <w:p>
+            <w:r>
+              <w:t xml:space="preserve">CSS3 </w:t>
+            </w:r>
+            <w:proofErr w:type="spellStart"/>
+            <w:r>
+              <w:t>animation</w:t>
+            </w:r>
+            <w:proofErr w:type="spellEnd"/>
+          </w:p>
+        </w:tc>
+        <w:tc>
+          <w:tcPr>
+            <w:tcW w:w="2914" w:type="dxa"/>
+          </w:tcPr>
+          <w:p>
+            <w:r>
+              <w:t xml:space="preserve">Op de preventie pagina als je </w:t>
+            </w:r>
+            <w:proofErr w:type="spellStart"/>
+            <w:r>
+              <w:t>hovered</w:t>
+            </w:r>
+            <w:proofErr w:type="spellEnd"/>
+            <w:r>
+              <w:t xml:space="preserve"> over de symbolen van de brouwers.</w:t>
+            </w:r>
+          </w:p>
+        </w:tc>
+      </w:tr>
+      <w:tr>
+        <w:tc>
+          <w:tcPr>
+            <w:tcW w:w="5240" w:type="dxa"/>
+          </w:tcPr>
+          <w:p>
+            <w:r>
+              <w:t>Korte video/Audiofragment</w:t>
+            </w:r>
+          </w:p>
+        </w:tc>
+        <w:tc>
+          <w:tcPr>
+            <w:tcW w:w="2914" w:type="dxa"/>
+          </w:tcPr>
+          <w:p>
+            <w:r>
+              <w:t>Op de adviespagina.</w:t>
+            </w:r>
+          </w:p>
+        </w:tc>
+      </w:tr>
+      <w:tr>
+        <w:tc>
+          <w:tcPr>
+            <w:tcW w:w="5240" w:type="dxa"/>
+          </w:tcPr>
+          <w:p>
+            <w:r>
+              <w:t>Transcriptie bij video/audiofragment</w:t>
+            </w:r>
+          </w:p>
+        </w:tc>
+        <w:tc>
+          <w:tcPr>
+            <w:tcW w:w="2914" w:type="dxa"/>
+          </w:tcPr>
+          <w:p>
+            <w:r>
+              <w:t>Als je op het videofragment klikt verschijnt de tekst eronder.</w:t>
+            </w:r>
+          </w:p>
+        </w:tc>
+      </w:tr>
+      <w:tr>
+        <w:tc>
+          <w:tcPr>
+            <w:tcW w:w="5240" w:type="dxa"/>
+          </w:tcPr>
+          <w:p>
+            <w:r>
+              <w:t xml:space="preserve">Een invoer / berichtvenster </w:t>
+            </w:r>
+          </w:p>
+        </w:tc>
+        <w:tc>
+          <w:tcPr>
+            <w:tcW w:w="2914" w:type="dxa"/>
+          </w:tcPr>
+          <w:p>
+            <w:r>
+              <w:t xml:space="preserve">Op de preventiepagina </w:t>
+            </w:r>
+            <w:r>
+              <w:t xml:space="preserve">: als je </w:t>
+            </w:r>
+            <w:r>
+              <w:t>meerdere keren op de browsericonen</w:t>
+            </w:r>
+            <w:r>
+              <w:t xml:space="preserve"> klikt</w:t>
+            </w:r>
+            <w:r>
+              <w:t xml:space="preserve"> verschijnen er boodschappen. Dit geld</w:t>
+            </w:r>
+            <w:r>
+              <w:t>t</w:t>
+            </w:r>
+            <w:r>
+              <w:t xml:space="preserve"> ook als je meerdere keren op de pijl van updaten klikt.</w:t>
+            </w:r>
+          </w:p>
+        </w:tc>
+      </w:tr>
+      <w:tr>
+        <w:tc>
+          <w:tcPr>
+            <w:tcW w:w="5240" w:type="dxa"/>
+          </w:tcPr>
+          <w:p>
+            <w:r>
+              <w:t>Een lus</w:t>
+            </w:r>
+          </w:p>
+        </w:tc>
+        <w:tc>
+          <w:tcPr>
+            <w:tcW w:w="2914" w:type="dxa"/>
+          </w:tcPr>
+          <w:p>
+            <w:r>
+              <w:t>In mijn canvas op de preventiepagina voor het maken van het virus.</w:t>
+            </w:r>
+          </w:p>
+        </w:tc>
+      </w:tr>
+      <w:tr>
+        <w:tc>
+          <w:tcPr>
+            <w:tcW w:w="5240" w:type="dxa"/>
+          </w:tcPr>
+          <w:p>
+            <w:r>
+              <w:t>Minstens 3 stukken J-Query code</w:t>
+            </w:r>
+          </w:p>
+        </w:tc>
+        <w:tc>
+          <w:tcPr>
+            <w:tcW w:w="2914" w:type="dxa"/>
+          </w:tcPr>
+          <w:p>
+            <w:r>
+              <w:t>1 voor het tonen van de informatie onder de video.</w:t>
+            </w:r>
+          </w:p>
+          <w:p>
+            <w:r>
+              <w:t>2 als je op de preventiepagina op de figuren</w:t>
+            </w:r>
+            <w:r>
+              <w:t xml:space="preserve"> van de browsers klikt, </w:t>
+            </w:r>
+            <w:r>
+              <w:t>veranderen ze in een willenkeurige kleur.</w:t>
+            </w:r>
+          </w:p>
+          <w:p>
+            <w:r>
+              <w:t>3 als je op</w:t>
+            </w:r>
+            <w:r>
+              <w:t xml:space="preserve"> de preventie pagina, op </w:t>
+            </w:r>
+            <w:r>
+              <w:t xml:space="preserve"> de pijl klikt draait deze rond.</w:t>
+            </w:r>
+          </w:p>
+        </w:tc>
+      </w:tr>
+      <w:tr>
+        <w:tc>
+          <w:tcPr>
+            <w:tcW w:w="5240" w:type="dxa"/>
+          </w:tcPr>
+          <w:p>
+            <w:r>
+              <w:t>Canvas met mogelijkheid om te tonen/verbergen</w:t>
+            </w:r>
+          </w:p>
+        </w:tc>
+        <w:tc>
+          <w:tcPr>
+            <w:tcW w:w="2914" w:type="dxa"/>
+          </w:tcPr>
+          <w:p>
+            <w:r>
+              <w:t>2 knoppen onder het canvas op de preventiepagina</w:t>
+            </w:r>
+            <w:r>
+              <w:t>.</w:t>
+            </w:r>
+          </w:p>
+        </w:tc>
+      </w:tr>
+      <w:tr>
+        <w:tc>
+          <w:tcPr>
+            <w:tcW w:w="5240" w:type="dxa"/>
+          </w:tcPr>
+          <w:p>
+            <w:r>
+              <w:t>Bli</w:t>
+            </w:r>
+            <w:r>
+              <w:t>kopener</w:t>
+            </w:r>
+          </w:p>
+        </w:tc>
+        <w:tc>
+          <w:tcPr>
+            <w:tcW w:w="2914" w:type="dxa"/>
+          </w:tcPr>
+          <w:p>
+            <w:r>
+              <w:t xml:space="preserve">Blendmodes </w:t>
+            </w:r>
+            <w:r>
+              <w:t xml:space="preserve">voor de </w:t>
+            </w:r>
+            <w:r>
+              <w:t>afbeelding op de pagina advies.</w:t>
+            </w:r>
+          </w:p>
+        </w:tc>
+      </w:tr>
+    </w:tbl>
+    <w:p/>
+    <w:p>
+      <w:pPr>
+        <w:pStyle w:val="Kop2"/>
+      </w:pPr>
+      <w:proofErr w:type="spellStart"/>
+      <w:r>
+        <w:lastRenderedPageBreak/>
+        <w:t>Kamil</w:t>
+      </w:r>
+      <w:proofErr w:type="spellEnd"/>
+      <w:r>
+        <w:t xml:space="preserve"> </w:t>
+      </w:r>
+      <w:proofErr w:type="spellStart"/>
+      <w:r>
+        <w:t>Kulach</w:t>
+      </w:r>
+      <w:proofErr w:type="spellEnd"/>
     </w:p>
     <w:tbl>
       <w:tblPr>
@@ -2745,10 +3134,7 @@
           </w:tcPr>
           <w:p>
             <w:r>
-              <w:t xml:space="preserve">Op beide </w:t>
-            </w:r>
-            <w:r>
-              <w:t>pagina’s</w:t>
+              <w:t>In beide van de persoonlijke pagina’s + in de navigatie balk</w:t>
             </w:r>
           </w:p>
         </w:tc>
@@ -2775,13 +3161,7 @@
           </w:tcPr>
           <w:p>
             <w:r>
-              <w:t>Op de preventiepagina in mijn animatie en</w:t>
-            </w:r>
-            <w:r>
-              <w:t xml:space="preserve"> in</w:t>
-            </w:r>
-            <w:r>
-              <w:t xml:space="preserve"> mijn transitie om dingen te laten draaien.</w:t>
+              <w:t>In de logo op de index pagina.</w:t>
             </w:r>
           </w:p>
         </w:tc>
@@ -2808,10 +3188,7 @@
           </w:tcPr>
           <w:p>
             <w:r>
-              <w:t>Op de preventiepagina voor het vinkje</w:t>
-            </w:r>
-            <w:r>
-              <w:t>.</w:t>
+              <w:t>In de knoppen op navigatie balk</w:t>
             </w:r>
           </w:p>
         </w:tc>
@@ -2838,15 +3215,7 @@
           </w:tcPr>
           <w:p>
             <w:r>
-              <w:t xml:space="preserve">Op de preventie pagina als je </w:t>
-            </w:r>
-            <w:proofErr w:type="spellStart"/>
-            <w:r>
-              <w:t>hovered</w:t>
-            </w:r>
-            <w:proofErr w:type="spellEnd"/>
-            <w:r>
-              <w:t xml:space="preserve"> over de symbolen van de brouwers.</w:t>
+              <w:t>Op smallere schermen de navigatie balk als je op de hamburger knop drukt</w:t>
             </w:r>
           </w:p>
         </w:tc>
@@ -2868,7 +3237,7 @@
           </w:tcPr>
           <w:p>
             <w:r>
-              <w:t>Op de adviespagina.</w:t>
+              <w:t>Onderaan de pagina malware</w:t>
             </w:r>
           </w:p>
         </w:tc>
@@ -2890,7 +3259,7 @@
           </w:tcPr>
           <w:p>
             <w:r>
-              <w:t>Als je op het videofragment klikt verschijnt de tekst eronder.</w:t>
+              <w:t>Onderaan de pagina malware bij de video</w:t>
             </w:r>
           </w:p>
         </w:tc>
@@ -2912,25 +3281,7 @@
           </w:tcPr>
           <w:p>
             <w:r>
-              <w:t xml:space="preserve">Op de preventiepagina </w:t>
-            </w:r>
-            <w:r>
-              <w:t xml:space="preserve">: als je </w:t>
-            </w:r>
-            <w:r>
-              <w:t>meerdere keren op de browsericonen</w:t>
-            </w:r>
-            <w:r>
-              <w:t xml:space="preserve"> klikt</w:t>
-            </w:r>
-            <w:r>
-              <w:t xml:space="preserve"> verschijnen er boodschappen. Dit geld</w:t>
-            </w:r>
-            <w:r>
-              <w:t>t</w:t>
-            </w:r>
-            <w:r>
-              <w:t xml:space="preserve"> ook als je meerdere keren op de pijl van updaten klikt.</w:t>
+              <w:t>Op de index pagina als je 3 keer op de logo klikt</w:t>
             </w:r>
           </w:p>
         </w:tc>
@@ -2952,7 +3303,15 @@
           </w:tcPr>
           <w:p>
             <w:r>
-              <w:t>In mijn canvas op de preventiepagina voor het maken van het virus.</w:t>
+              <w:t xml:space="preserve">Op de pagina </w:t>
+            </w:r>
+            <w:proofErr w:type="spellStart"/>
+            <w:r>
+              <w:t>bloatware</w:t>
+            </w:r>
+            <w:proofErr w:type="spellEnd"/>
+            <w:r>
+              <w:t xml:space="preserve"> in de canvas bij het tekenen van de voeten.</w:t>
             </w:r>
           </w:p>
         </w:tc>
@@ -2974,29 +3333,15 @@
           </w:tcPr>
           <w:p>
             <w:r>
-              <w:t>1 voor het tonen van de informatie onder de video.</w:t>
-            </w:r>
-          </w:p>
-          <w:p>
-            <w:r>
-              <w:t>2 als je op de preventiepagina op de figuren</w:t>
-            </w:r>
-            <w:r>
-              <w:t xml:space="preserve"> van de browsers klikt, </w:t>
-            </w:r>
-            <w:r>
-              <w:t>veranderen ze in een willenkeurige kleur.</w:t>
-            </w:r>
-          </w:p>
-          <w:p>
-            <w:r>
-              <w:t>3 als je op</w:t>
-            </w:r>
-            <w:r>
-              <w:t xml:space="preserve"> de preventie pagina, op </w:t>
-            </w:r>
-            <w:r>
-              <w:t xml:space="preserve"> de pijl klikt draait deze rond.</w:t>
+              <w:t xml:space="preserve">De navigatie balk op kleine schermen, Als je op de video klikt op de pagina </w:t>
+            </w:r>
+            <w:proofErr w:type="spellStart"/>
+            <w:r>
+              <w:t>bloatware</w:t>
+            </w:r>
+            <w:proofErr w:type="spellEnd"/>
+            <w:r>
+              <w:t xml:space="preserve"> gaat die afspelen of pauzeren en de logo op de index pagina.</w:t>
             </w:r>
           </w:p>
         </w:tc>
@@ -3018,10 +3363,15 @@
           </w:tcPr>
           <w:p>
             <w:r>
-              <w:t>2 knoppen onder het canvas op de preventiepagina</w:t>
-            </w:r>
-            <w:r>
-              <w:t>.</w:t>
+              <w:t xml:space="preserve">Op de pagina </w:t>
+            </w:r>
+            <w:proofErr w:type="spellStart"/>
+            <w:r>
+              <w:t>bloatware</w:t>
+            </w:r>
+            <w:proofErr w:type="spellEnd"/>
+            <w:r>
+              <w:t xml:space="preserve"> de Android robot</w:t>
             </w:r>
           </w:p>
         </w:tc>
@@ -3033,11 +3383,7 @@
           </w:tcPr>
           <w:p>
             <w:r>
-              <w:lastRenderedPageBreak/>
-              <w:t>Bli</w:t>
-            </w:r>
-            <w:r>
-              <w:t>kopener</w:t>
+              <w:t>Blikopener</w:t>
             </w:r>
           </w:p>
         </w:tc>
@@ -3047,36 +3393,30 @@
           </w:tcPr>
           <w:p>
             <w:r>
-              <w:t xml:space="preserve">Blendmodes </w:t>
-            </w:r>
-            <w:r>
-              <w:t xml:space="preserve">voor de </w:t>
-            </w:r>
-            <w:r>
-              <w:t>afbeelding op de pagina advies.</w:t>
-            </w:r>
+              <w:t xml:space="preserve">De logo op de pagina index is gemaakt in </w:t>
+            </w:r>
+            <w:proofErr w:type="spellStart"/>
+            <w:r>
+              <w:t>svg</w:t>
+            </w:r>
+            <w:proofErr w:type="spellEnd"/>
           </w:p>
         </w:tc>
       </w:tr>
     </w:tbl>
     <w:p/>
+    <w:p/>
+    <w:p/>
+    <w:p/>
+    <w:p/>
     <w:p>
       <w:pPr>
         <w:pStyle w:val="Kop2"/>
       </w:pPr>
-      <w:proofErr w:type="spellStart"/>
-      <w:r>
-        <w:t>Kamil</w:t>
-      </w:r>
-      <w:proofErr w:type="spellEnd"/>
-      <w:r>
-        <w:t xml:space="preserve"> </w:t>
-      </w:r>
-      <w:proofErr w:type="spellStart"/>
-      <w:r>
-        <w:t>Kulach</w:t>
-      </w:r>
-      <w:proofErr w:type="spellEnd"/>
+      <w:r>
+        <w:lastRenderedPageBreak/>
+        <w:t>Jannes Lauwers</w:t>
+      </w:r>
     </w:p>
     <w:tbl>
       <w:tblPr>
@@ -3130,7 +3470,7 @@
           </w:tcPr>
           <w:p>
             <w:r>
-              <w:t>In beide van de persoonlijke pagina’s + in de navigatie balk</w:t>
+              <w:t>In beide van mijn individuele pagina’s. Video en afbeeldingen verdwijnen of verplaatsen als het scherm verkleint wordt.</w:t>
             </w:r>
           </w:p>
         </w:tc>
@@ -3157,7 +3497,23 @@
           </w:tcPr>
           <w:p>
             <w:r>
-              <w:t>In de logo op de index pagina.</w:t>
+              <w:t xml:space="preserve">In de animatie van de </w:t>
+            </w:r>
+            <w:proofErr w:type="spellStart"/>
+            <w:r>
+              <w:t>space</w:t>
+            </w:r>
+            <w:proofErr w:type="spellEnd"/>
+            <w:r>
+              <w:t xml:space="preserve"> </w:t>
+            </w:r>
+            <w:proofErr w:type="spellStart"/>
+            <w:r>
+              <w:t>invader</w:t>
+            </w:r>
+            <w:proofErr w:type="spellEnd"/>
+            <w:r>
+              <w:t xml:space="preserve"> op de last resort pagina. </w:t>
             </w:r>
           </w:p>
         </w:tc>
@@ -3184,7 +3540,15 @@
           </w:tcPr>
           <w:p>
             <w:r>
-              <w:t>In de knoppen op navigatie balk</w:t>
+              <w:t xml:space="preserve">Op de verwijderen malware pagina. De achtergrondkleur achter de knoppen veranderd als je erover </w:t>
+            </w:r>
+            <w:proofErr w:type="spellStart"/>
+            <w:r>
+              <w:t>hovert</w:t>
+            </w:r>
+            <w:proofErr w:type="spellEnd"/>
+            <w:r>
+              <w:t>.</w:t>
             </w:r>
           </w:p>
         </w:tc>
@@ -3211,7 +3575,23 @@
           </w:tcPr>
           <w:p>
             <w:r>
-              <w:t>Op smallere schermen de navigatie balk als je op de hamburger knop drukt</w:t>
+              <w:t xml:space="preserve">De </w:t>
+            </w:r>
+            <w:proofErr w:type="spellStart"/>
+            <w:r>
+              <w:t>space</w:t>
+            </w:r>
+            <w:proofErr w:type="spellEnd"/>
+            <w:r>
+              <w:t xml:space="preserve"> </w:t>
+            </w:r>
+            <w:proofErr w:type="spellStart"/>
+            <w:r>
+              <w:t>invader</w:t>
+            </w:r>
+            <w:proofErr w:type="spellEnd"/>
+            <w:r>
+              <w:t xml:space="preserve"> op de last resort pagina</w:t>
             </w:r>
           </w:p>
         </w:tc>
@@ -3233,7 +3613,7 @@
           </w:tcPr>
           <w:p>
             <w:r>
-              <w:t>Onderaan de pagina malware</w:t>
+              <w:t>Aanwezig op de last resort pagina.</w:t>
             </w:r>
           </w:p>
         </w:tc>
@@ -3255,7 +3635,7 @@
           </w:tcPr>
           <w:p>
             <w:r>
-              <w:t>Onderaan de pagina malware bij de video</w:t>
+              <w:t>Geen geluid aanwezig bij videofragment. Wat er gedaan word is uitgelecht in de normale tekst voor blinden.</w:t>
             </w:r>
           </w:p>
         </w:tc>
@@ -3277,7 +3657,10 @@
           </w:tcPr>
           <w:p>
             <w:r>
-              <w:t>Op de index pagina als je 3 keer op de logo klikt</w:t>
+              <w:t xml:space="preserve">In mijn individuele </w:t>
+            </w:r>
+            <w:r>
+              <w:t>pagina’s komt er een alert als je op de link naar thomas more klikt.</w:t>
             </w:r>
           </w:p>
         </w:tc>
@@ -3299,15 +3682,7 @@
           </w:tcPr>
           <w:p>
             <w:r>
-              <w:t xml:space="preserve">Op de pagina </w:t>
-            </w:r>
-            <w:proofErr w:type="spellStart"/>
-            <w:r>
-              <w:t>bloatware</w:t>
-            </w:r>
-            <w:proofErr w:type="spellEnd"/>
-            <w:r>
-              <w:t xml:space="preserve"> in de canvas bij het tekenen van de voeten.</w:t>
+              <w:t>In de canvas op last resort</w:t>
             </w:r>
           </w:p>
         </w:tc>
@@ -3329,15 +3704,7 @@
           </w:tcPr>
           <w:p>
             <w:r>
-              <w:t xml:space="preserve">De navigatie balk op kleine schermen, Als je op de video klikt op de pagina </w:t>
-            </w:r>
-            <w:proofErr w:type="spellStart"/>
-            <w:r>
-              <w:t>bloatware</w:t>
-            </w:r>
-            <w:proofErr w:type="spellEnd"/>
-            <w:r>
-              <w:t xml:space="preserve"> gaat die afspelen of pauzeren en de logo op de index pagina.</w:t>
+              <w:t xml:space="preserve">De alert op mijn individuele pagina’s checken </w:t>
             </w:r>
           </w:p>
         </w:tc>
@@ -3359,15 +3726,7 @@
           </w:tcPr>
           <w:p>
             <w:r>
-              <w:t xml:space="preserve">Op de pagina </w:t>
-            </w:r>
-            <w:proofErr w:type="spellStart"/>
-            <w:r>
-              <w:t>bloatware</w:t>
-            </w:r>
-            <w:proofErr w:type="spellEnd"/>
-            <w:r>
-              <w:t xml:space="preserve"> de Android robot</w:t>
+              <w:t>De USB stick tekening op last resort is te verbergen via te klikken op de H1</w:t>
             </w:r>
           </w:p>
         </w:tc>
@@ -3387,460 +3746,100 @@
           <w:tcPr>
             <w:tcW w:w="2489" w:type="dxa"/>
           </w:tcPr>
-          <w:p>
-            <w:r>
-              <w:t xml:space="preserve">De logo op de pagina index is gemaakt in </w:t>
-            </w:r>
-            <w:proofErr w:type="spellStart"/>
-            <w:r>
-              <w:t>svg</w:t>
-            </w:r>
-            <w:proofErr w:type="spellEnd"/>
-          </w:p>
+          <w:p/>
         </w:tc>
       </w:tr>
     </w:tbl>
     <w:p/>
     <w:p>
       <w:pPr>
-        <w:pStyle w:val="Kop2"/>
-      </w:pPr>
-      <w:r>
-        <w:lastRenderedPageBreak/>
-        <w:t>Jannes Lauwers</w:t>
-      </w:r>
-    </w:p>
-    <w:tbl>
-      <w:tblPr>
-        <w:tblStyle w:val="Tabelraster"/>
-        <w:tblW w:w="0" w:type="auto"/>
-        <w:tblLook w:val="04A0" w:firstRow="1" w:lastRow="0" w:firstColumn="1" w:lastColumn="0" w:noHBand="0" w:noVBand="1"/>
-      </w:tblPr>
-      <w:tblGrid>
-        <w:gridCol w:w="5665"/>
-        <w:gridCol w:w="2489"/>
-      </w:tblGrid>
-      <w:tr>
-        <w:tc>
-          <w:tcPr>
-            <w:tcW w:w="5665" w:type="dxa"/>
-          </w:tcPr>
-          <w:p>
-            <w:r>
-              <w:t xml:space="preserve">Eis </w:t>
-            </w:r>
-          </w:p>
-        </w:tc>
-        <w:tc>
-          <w:tcPr>
-            <w:tcW w:w="2489" w:type="dxa"/>
-          </w:tcPr>
-          <w:p>
-            <w:r>
-              <w:t xml:space="preserve">Waar </w:t>
-            </w:r>
-            <w:r>
-              <w:t>geïmplementeerd</w:t>
-            </w:r>
-          </w:p>
-        </w:tc>
-      </w:tr>
-      <w:tr>
-        <w:tc>
-          <w:tcPr>
-            <w:tcW w:w="5665" w:type="dxa"/>
-          </w:tcPr>
-          <w:p>
-            <w:r>
-              <w:t>Duidelijke verschillen breekpunten</w:t>
-            </w:r>
-          </w:p>
-        </w:tc>
-        <w:tc>
-          <w:tcPr>
-            <w:tcW w:w="2489" w:type="dxa"/>
-          </w:tcPr>
-          <w:p>
-            <w:r>
-              <w:t>In beide van mijn individuele pagina’s. Video en afbeeldingen verdwijnen of verplaatsen als het scherm verkleint wordt.</w:t>
-            </w:r>
-          </w:p>
-        </w:tc>
-      </w:tr>
-      <w:tr>
-        <w:tc>
-          <w:tcPr>
-            <w:tcW w:w="5665" w:type="dxa"/>
-          </w:tcPr>
-          <w:p>
-            <w:r>
-              <w:t xml:space="preserve">CSS3 </w:t>
-            </w:r>
-            <w:proofErr w:type="spellStart"/>
-            <w:r>
-              <w:t>Transform</w:t>
-            </w:r>
-            <w:proofErr w:type="spellEnd"/>
-          </w:p>
-        </w:tc>
-        <w:tc>
-          <w:tcPr>
-            <w:tcW w:w="2489" w:type="dxa"/>
-          </w:tcPr>
-          <w:p>
-            <w:r>
-              <w:t xml:space="preserve">In de animatie van de </w:t>
-            </w:r>
-            <w:proofErr w:type="spellStart"/>
-            <w:r>
-              <w:t>space</w:t>
-            </w:r>
-            <w:proofErr w:type="spellEnd"/>
-            <w:r>
-              <w:t xml:space="preserve"> </w:t>
-            </w:r>
-            <w:proofErr w:type="spellStart"/>
-            <w:r>
-              <w:t>invader</w:t>
-            </w:r>
-            <w:proofErr w:type="spellEnd"/>
-            <w:r>
-              <w:t xml:space="preserve"> op de last resort pagina. </w:t>
-            </w:r>
-          </w:p>
-        </w:tc>
-      </w:tr>
-      <w:tr>
-        <w:tc>
-          <w:tcPr>
-            <w:tcW w:w="5665" w:type="dxa"/>
-          </w:tcPr>
-          <w:p>
-            <w:r>
-              <w:t xml:space="preserve">CSS3 </w:t>
-            </w:r>
-            <w:proofErr w:type="spellStart"/>
-            <w:r>
-              <w:t>Transition</w:t>
-            </w:r>
-            <w:proofErr w:type="spellEnd"/>
-          </w:p>
-        </w:tc>
-        <w:tc>
-          <w:tcPr>
-            <w:tcW w:w="2489" w:type="dxa"/>
-          </w:tcPr>
-          <w:p>
-            <w:r>
-              <w:t xml:space="preserve">Op de verwijderen malware pagina. De achtergrondkleur achter de knoppen veranderd als je erover </w:t>
-            </w:r>
-            <w:proofErr w:type="spellStart"/>
-            <w:r>
-              <w:t>hovert</w:t>
-            </w:r>
-            <w:proofErr w:type="spellEnd"/>
-            <w:r>
-              <w:t>.</w:t>
-            </w:r>
-          </w:p>
-        </w:tc>
-      </w:tr>
-      <w:tr>
-        <w:tc>
-          <w:tcPr>
-            <w:tcW w:w="5665" w:type="dxa"/>
-          </w:tcPr>
-          <w:p>
-            <w:r>
-              <w:t xml:space="preserve">CSS3 </w:t>
-            </w:r>
-            <w:proofErr w:type="spellStart"/>
-            <w:r>
-              <w:t>animation</w:t>
-            </w:r>
-            <w:proofErr w:type="spellEnd"/>
-          </w:p>
-        </w:tc>
-        <w:tc>
-          <w:tcPr>
-            <w:tcW w:w="2489" w:type="dxa"/>
-          </w:tcPr>
-          <w:p>
-            <w:r>
-              <w:t xml:space="preserve">De </w:t>
-            </w:r>
-            <w:proofErr w:type="spellStart"/>
-            <w:r>
-              <w:t>space</w:t>
-            </w:r>
-            <w:proofErr w:type="spellEnd"/>
-            <w:r>
-              <w:t xml:space="preserve"> </w:t>
-            </w:r>
-            <w:proofErr w:type="spellStart"/>
-            <w:r>
-              <w:t>invader</w:t>
-            </w:r>
-            <w:proofErr w:type="spellEnd"/>
-            <w:r>
-              <w:t xml:space="preserve"> op de last resort pagina</w:t>
-            </w:r>
-          </w:p>
-        </w:tc>
-      </w:tr>
-      <w:tr>
-        <w:tc>
-          <w:tcPr>
-            <w:tcW w:w="5665" w:type="dxa"/>
-          </w:tcPr>
-          <w:p>
-            <w:r>
-              <w:t>Korte video/Audiofragment</w:t>
-            </w:r>
-          </w:p>
-        </w:tc>
-        <w:tc>
-          <w:tcPr>
-            <w:tcW w:w="2489" w:type="dxa"/>
-          </w:tcPr>
-          <w:p>
-            <w:r>
-              <w:t>Aanwezig op de last resort pagina.</w:t>
-            </w:r>
-          </w:p>
-        </w:tc>
-      </w:tr>
-      <w:tr>
-        <w:tc>
-          <w:tcPr>
-            <w:tcW w:w="5665" w:type="dxa"/>
-          </w:tcPr>
-          <w:p>
-            <w:r>
-              <w:t>Transcriptie bij video/audiofragment</w:t>
-            </w:r>
-          </w:p>
-        </w:tc>
-        <w:tc>
-          <w:tcPr>
-            <w:tcW w:w="2489" w:type="dxa"/>
-          </w:tcPr>
-          <w:p>
-            <w:r>
-              <w:t>Geen geluid aanwezig bij videofragment. Wat er gedaan word is uitgelecht in de normale tekst voor blinden.</w:t>
-            </w:r>
-          </w:p>
-        </w:tc>
-      </w:tr>
-      <w:tr>
-        <w:tc>
-          <w:tcPr>
-            <w:tcW w:w="5665" w:type="dxa"/>
-          </w:tcPr>
-          <w:p>
-            <w:r>
-              <w:t xml:space="preserve">Een invoer / berichtvenster </w:t>
-            </w:r>
-          </w:p>
-        </w:tc>
-        <w:tc>
-          <w:tcPr>
-            <w:tcW w:w="2489" w:type="dxa"/>
-          </w:tcPr>
-          <w:p>
-            <w:r>
-              <w:t xml:space="preserve">In mijn individuele </w:t>
-            </w:r>
-            <w:r>
-              <w:t>pagina’s komt er een alert als je op de link naar thomas more klikt.</w:t>
-            </w:r>
-          </w:p>
-        </w:tc>
-      </w:tr>
-      <w:tr>
-        <w:tc>
-          <w:tcPr>
-            <w:tcW w:w="5665" w:type="dxa"/>
-          </w:tcPr>
-          <w:p>
-            <w:r>
-              <w:t>Een lus</w:t>
-            </w:r>
-          </w:p>
-        </w:tc>
-        <w:tc>
-          <w:tcPr>
-            <w:tcW w:w="2489" w:type="dxa"/>
-          </w:tcPr>
-          <w:p>
-            <w:r>
-              <w:t>In de canvas op last resort</w:t>
-            </w:r>
-          </w:p>
-        </w:tc>
-      </w:tr>
-      <w:tr>
-        <w:tc>
-          <w:tcPr>
-            <w:tcW w:w="5665" w:type="dxa"/>
-          </w:tcPr>
-          <w:p>
-            <w:r>
-              <w:t>Minstens 3 stukken J-Query code</w:t>
-            </w:r>
-          </w:p>
-        </w:tc>
-        <w:tc>
-          <w:tcPr>
-            <w:tcW w:w="2489" w:type="dxa"/>
-          </w:tcPr>
-          <w:p>
-            <w:r>
-              <w:t xml:space="preserve">De alert op mijn individuele pagina’s checken </w:t>
-            </w:r>
-          </w:p>
-        </w:tc>
-      </w:tr>
-      <w:tr>
-        <w:tc>
-          <w:tcPr>
-            <w:tcW w:w="5665" w:type="dxa"/>
-          </w:tcPr>
-          <w:p>
-            <w:r>
-              <w:t>Canvas met mogelijkheid om te tonen/verbergen</w:t>
-            </w:r>
-          </w:p>
-        </w:tc>
-        <w:tc>
-          <w:tcPr>
-            <w:tcW w:w="2489" w:type="dxa"/>
-          </w:tcPr>
-          <w:p>
-            <w:r>
-              <w:t>De USB stick tekening op last resort is te verbergen via te klikken op de H1</w:t>
-            </w:r>
-          </w:p>
-        </w:tc>
-      </w:tr>
-      <w:tr>
-        <w:tc>
-          <w:tcPr>
-            <w:tcW w:w="5665" w:type="dxa"/>
-          </w:tcPr>
-          <w:p>
-            <w:bookmarkStart w:id="18" w:name="_GoBack"/>
-            <w:bookmarkEnd w:id="18"/>
-            <w:r>
-              <w:rPr>
-                <w:highlight w:val="magenta"/>
-              </w:rPr>
-              <w:t>Blikopener</w:t>
-            </w:r>
-          </w:p>
-        </w:tc>
-        <w:tc>
-          <w:tcPr>
-            <w:tcW w:w="2489" w:type="dxa"/>
-          </w:tcPr>
-          <w:p/>
-        </w:tc>
-      </w:tr>
-    </w:tbl>
-    <w:p/>
-    <w:p>
-      <w:pPr>
         <w:pStyle w:val="Kop1"/>
       </w:pPr>
-      <w:bookmarkStart w:id="19" w:name="_Toc449602289"/>
+      <w:bookmarkStart w:id="18" w:name="_Toc449602289"/>
       <w:r>
         <w:lastRenderedPageBreak/>
         <w:t>Uitleg keuze blikopener</w:t>
       </w:r>
+      <w:bookmarkEnd w:id="18"/>
+    </w:p>
+    <w:p/>
+    <w:p>
+      <w:pPr>
+        <w:pStyle w:val="Kop2"/>
+      </w:pPr>
+      <w:r>
+        <w:t>Laura de groof</w:t>
+      </w:r>
+    </w:p>
+    <w:p>
+      <w:r>
+        <w:t>Ik ben begonnen met de twitter</w:t>
+      </w:r>
+      <w:r>
+        <w:t>-</w:t>
+      </w:r>
+      <w:r>
+        <w:t xml:space="preserve">accounts te bekijken. Er waren veel leuke ideeën maar ik wist niet hoe ik deze op een goede manier kon inbrengen. Op het einde heb ik </w:t>
+      </w:r>
+      <w:r>
+        <w:t>gekozen voor bl</w:t>
+      </w:r>
+      <w:r>
+        <w:t>endmodes die ik in een foto h</w:t>
+      </w:r>
+      <w:r>
+        <w:t>eb verwerkt om deze foto</w:t>
+      </w:r>
+      <w:r>
+        <w:t xml:space="preserve"> interactief te maken.</w:t>
+      </w:r>
+    </w:p>
+    <w:p>
+      <w:pPr>
+        <w:pStyle w:val="Kop2"/>
+      </w:pPr>
+      <w:proofErr w:type="spellStart"/>
+      <w:r>
+        <w:t>Kamil</w:t>
+      </w:r>
+      <w:proofErr w:type="spellEnd"/>
+      <w:r>
+        <w:t xml:space="preserve"> </w:t>
+      </w:r>
+      <w:proofErr w:type="spellStart"/>
+      <w:r>
+        <w:t>Kulach</w:t>
+      </w:r>
+      <w:proofErr w:type="spellEnd"/>
+    </w:p>
+    <w:p>
+      <w:r>
+        <w:t>Ik heb de blikopene</w:t>
+      </w:r>
+      <w:r>
+        <w:t>r gekozen omdat ik een logo wou</w:t>
+      </w:r>
+      <w:r>
+        <w:t xml:space="preserve"> dat </w:t>
+      </w:r>
+      <w:proofErr w:type="spellStart"/>
+      <w:r>
+        <w:t>vectorieel</w:t>
+      </w:r>
+      <w:proofErr w:type="spellEnd"/>
+      <w:r>
+        <w:t xml:space="preserve"> getekend werd op de site</w:t>
+      </w:r>
+    </w:p>
+    <w:p>
+      <w:pPr>
+        <w:pStyle w:val="Kop2"/>
+      </w:pPr>
+      <w:r>
+        <w:t>Jannes Lauwers</w:t>
+      </w:r>
+      <w:bookmarkStart w:id="19" w:name="_GoBack"/>
       <w:bookmarkEnd w:id="19"/>
-    </w:p>
-    <w:p/>
-    <w:p>
-      <w:pPr>
-        <w:pStyle w:val="Kop2"/>
-      </w:pPr>
-      <w:r>
-        <w:t>Laura de groof</w:t>
-      </w:r>
-    </w:p>
-    <w:p>
-      <w:r>
-        <w:t>Ik ben begonnen met de twitter</w:t>
-      </w:r>
-      <w:r>
-        <w:t>-</w:t>
-      </w:r>
-      <w:r>
-        <w:t xml:space="preserve">accounts te bekijken. Er waren veel leuke ideeën maar ik wist niet hoe ik deze op een goede manier kon inbrengen. Op het einde heb ik </w:t>
-      </w:r>
-      <w:r>
-        <w:t>gekozen voor bl</w:t>
-      </w:r>
-      <w:r>
-        <w:t>endmodes die ik in een foto h</w:t>
-      </w:r>
-      <w:r>
-        <w:t>eb verwerkt om deze foto</w:t>
-      </w:r>
-      <w:r>
-        <w:t xml:space="preserve"> interactief te maken.</w:t>
-      </w:r>
-    </w:p>
-    <w:p>
-      <w:pPr>
-        <w:pStyle w:val="Kop2"/>
-      </w:pPr>
-      <w:proofErr w:type="spellStart"/>
-      <w:r>
-        <w:t>Kamil</w:t>
-      </w:r>
-      <w:proofErr w:type="spellEnd"/>
-      <w:r>
-        <w:t xml:space="preserve"> </w:t>
-      </w:r>
-      <w:proofErr w:type="spellStart"/>
-      <w:r>
-        <w:t>Kulach</w:t>
-      </w:r>
-      <w:proofErr w:type="spellEnd"/>
-    </w:p>
-    <w:p>
-      <w:r>
-        <w:t>Ik heb de blikopene</w:t>
-      </w:r>
-      <w:r>
-        <w:t>r gekozen omdat ik een logo wou</w:t>
-      </w:r>
-      <w:r>
-        <w:t xml:space="preserve"> dat </w:t>
-      </w:r>
-      <w:proofErr w:type="spellStart"/>
-      <w:r>
-        <w:t>vectorieel</w:t>
-      </w:r>
-      <w:proofErr w:type="spellEnd"/>
-      <w:r>
-        <w:t xml:space="preserve"> getekend werd op de site</w:t>
-      </w:r>
-    </w:p>
-    <w:p>
-      <w:pPr>
-        <w:pStyle w:val="Kop2"/>
-        <w:rPr>
-          <w:highlight w:val="magenta"/>
-        </w:rPr>
-      </w:pPr>
-      <w:r>
-        <w:rPr>
-          <w:highlight w:val="magenta"/>
-        </w:rPr>
-        <w:t>Jannes Lauwers</w:t>
-      </w:r>
     </w:p>
     <w:p>
       <w:pPr>
@@ -4158,7 +4157,7 @@
         <w:sz w:val="16"/>
         <w:szCs w:val="16"/>
       </w:rPr>
-      <w:t>11</w:t>
+      <w:t>12</w:t>
     </w:r>
     <w:r>
       <w:rPr>
@@ -6054,6 +6053,12 @@
   </w:num>
   <w:num w:numId="24">
     <w:abstractNumId w:val="19"/>
+  </w:num>
+  <w:num w:numId="25">
+    <w:abstractNumId w:val="15"/>
+  </w:num>
+  <w:num w:numId="26">
+    <w:abstractNumId w:val="15"/>
   </w:num>
 </w:numbering>
 </file>
@@ -7621,7 +7626,7 @@
 </file>
 
 <file path=customXml/itemProps1.xml><?xml version="1.0" encoding="utf-8"?>
-<ds:datastoreItem xmlns:ds="http://schemas.openxmlformats.org/officeDocument/2006/customXml" ds:itemID="{668DEFA7-954D-4655-BEAA-DF3AC7CBB626}">
+<ds:datastoreItem xmlns:ds="http://schemas.openxmlformats.org/officeDocument/2006/customXml" ds:itemID="{5A51D378-2A7D-41A3-BF7D-4C6C23F0E0A1}">
   <ds:schemaRefs>
     <ds:schemaRef ds:uri="http://schemas.openxmlformats.org/officeDocument/2006/bibliography"/>
   </ds:schemaRefs>

</xml_diff>